<commit_message>
lesson 156 - monday
</commit_message>
<xml_diff>
--- a/english_via_skype/solutions/doc/lesson_155_Norway_edit.docx
+++ b/english_via_skype/solutions/doc/lesson_155_Norway_edit.docx
@@ -11,16 +11,16 @@
           <w:color w:val="2A2A2A"/>
           <w:sz w:val="26"/>
           <w:szCs w:val="26"/>
-          <w:lang w:eastAsia="pl-PL"/>
-        </w:rPr>
-      </w:pPr>
-      <w:r>
-        <w:rPr>
-          <w:rFonts w:ascii="Arial" w:eastAsia="Times New Roman" w:hAnsi="Arial" w:cs="Arial"/>
-          <w:color w:val="2A2A2A"/>
-          <w:sz w:val="26"/>
-          <w:szCs w:val="26"/>
-          <w:lang w:eastAsia="pl-PL"/>
+          <w:lang w:val="en-US" w:eastAsia="pl-PL"/>
+        </w:rPr>
+      </w:pPr>
+      <w:r>
+        <w:rPr>
+          <w:rFonts w:ascii="Arial" w:eastAsia="Times New Roman" w:hAnsi="Arial" w:cs="Arial"/>
+          <w:color w:val="2A2A2A"/>
+          <w:sz w:val="26"/>
+          <w:szCs w:val="26"/>
+          <w:lang w:val="en-US" w:eastAsia="pl-PL"/>
         </w:rPr>
         <w:t>Norway</w:t>
       </w:r>
@@ -34,7 +34,7 @@
           <w:color w:val="2A2A2A"/>
           <w:sz w:val="26"/>
           <w:szCs w:val="26"/>
-          <w:lang w:eastAsia="pl-PL"/>
+          <w:lang w:val="en-US" w:eastAsia="pl-PL"/>
         </w:rPr>
       </w:pPr>
     </w:p>
@@ -47,7 +47,7 @@
           <w:color w:val="2A2A2A"/>
           <w:sz w:val="26"/>
           <w:szCs w:val="26"/>
-          <w:lang w:eastAsia="pl-PL"/>
+          <w:lang w:val="en-US" w:eastAsia="pl-PL"/>
         </w:rPr>
       </w:pPr>
     </w:p>
@@ -1850,20 +1850,7 @@
           <w:shd w:val="clear" w:color="auto" w:fill="FFFFFF"/>
           <w:lang w:val="en-US"/>
         </w:rPr>
-        <w:t>su</w:t>
-      </w:r>
-      <w:bookmarkStart w:id="0" w:name="_GoBack"/>
-      <w:bookmarkEnd w:id="0"/>
-      <w:r>
-        <w:rPr>
-          <w:rFonts w:ascii="Arial" w:hAnsi="Arial" w:cs="Arial"/>
-          <w:color w:val="555555"/>
-          <w:sz w:val="26"/>
-          <w:szCs w:val="26"/>
-          <w:shd w:val="clear" w:color="auto" w:fill="FFFFFF"/>
-          <w:lang w:val="en-US"/>
-        </w:rPr>
-        <w:t>rroundings</w:t>
+        <w:t>surroundings</w:t>
       </w:r>
       <w:r>
         <w:rPr>
@@ -2104,7 +2091,27 @@
           <w:szCs w:val="26"/>
           <w:lang w:val="en-US" w:eastAsia="pl-PL"/>
         </w:rPr>
-        <w:t>………………………</w:t>
+        <w:t>…</w:t>
+      </w:r>
+      <w:r>
+        <w:rPr>
+          <w:rFonts w:ascii="Arial" w:eastAsia="Times New Roman" w:hAnsi="Arial" w:cs="Arial"/>
+          <w:color w:val="555555"/>
+          <w:sz w:val="26"/>
+          <w:szCs w:val="26"/>
+          <w:lang w:val="en-US" w:eastAsia="pl-PL"/>
+        </w:rPr>
+        <w:t>gateaway</w:t>
+      </w:r>
+      <w:r>
+        <w:rPr>
+          <w:rFonts w:ascii="Arial" w:eastAsia="Times New Roman" w:hAnsi="Arial" w:cs="Arial"/>
+          <w:color w:val="555555"/>
+          <w:sz w:val="26"/>
+          <w:szCs w:val="26"/>
+          <w:lang w:val="en-US" w:eastAsia="pl-PL"/>
+        </w:rPr>
+        <w:t>……………………</w:t>
       </w:r>
       <w:r>
         <w:rPr>
@@ -2124,7 +2131,27 @@
           <w:szCs w:val="26"/>
           <w:lang w:val="en-US" w:eastAsia="pl-PL"/>
         </w:rPr>
-        <w:t>…………………….</w:t>
+        <w:t>…</w:t>
+      </w:r>
+      <w:r>
+        <w:rPr>
+          <w:rFonts w:ascii="Arial" w:eastAsia="Times New Roman" w:hAnsi="Arial" w:cs="Arial"/>
+          <w:color w:val="555555"/>
+          <w:sz w:val="26"/>
+          <w:szCs w:val="26"/>
+          <w:lang w:val="en-US" w:eastAsia="pl-PL"/>
+        </w:rPr>
+        <w:t>picturesque</w:t>
+      </w:r>
+      <w:r>
+        <w:rPr>
+          <w:rFonts w:ascii="Arial" w:eastAsia="Times New Roman" w:hAnsi="Arial" w:cs="Arial"/>
+          <w:color w:val="555555"/>
+          <w:sz w:val="26"/>
+          <w:szCs w:val="26"/>
+          <w:lang w:val="en-US" w:eastAsia="pl-PL"/>
+        </w:rPr>
+        <w:t>………………….</w:t>
       </w:r>
       <w:r>
         <w:rPr>
@@ -2144,7 +2171,27 @@
           <w:szCs w:val="26"/>
           <w:lang w:val="en-US" w:eastAsia="pl-PL"/>
         </w:rPr>
-        <w:t xml:space="preserve"> the 400 steps to the ……………………………..</w:t>
+        <w:t xml:space="preserve"> the 400 steps to the …</w:t>
+      </w:r>
+      <w:r>
+        <w:rPr>
+          <w:rFonts w:ascii="Arial" w:eastAsia="Times New Roman" w:hAnsi="Arial" w:cs="Arial"/>
+          <w:color w:val="555555"/>
+          <w:sz w:val="26"/>
+          <w:szCs w:val="26"/>
+          <w:lang w:val="en-US" w:eastAsia="pl-PL"/>
+        </w:rPr>
+        <w:t>viewpoint</w:t>
+      </w:r>
+      <w:r>
+        <w:rPr>
+          <w:rFonts w:ascii="Arial" w:eastAsia="Times New Roman" w:hAnsi="Arial" w:cs="Arial"/>
+          <w:color w:val="555555"/>
+          <w:sz w:val="26"/>
+          <w:szCs w:val="26"/>
+          <w:lang w:val="en-US" w:eastAsia="pl-PL"/>
+        </w:rPr>
+        <w:t>…………………………..</w:t>
       </w:r>
       <w:r>
         <w:rPr>
@@ -2320,7 +2367,27 @@
           <w:szCs w:val="26"/>
           <w:lang w:val="en-US" w:eastAsia="pl-PL"/>
         </w:rPr>
-        <w:t>……………………………….</w:t>
+        <w:t>…</w:t>
+      </w:r>
+      <w:r>
+        <w:rPr>
+          <w:rFonts w:ascii="Arial" w:eastAsia="Times New Roman" w:hAnsi="Arial" w:cs="Arial"/>
+          <w:color w:val="555555"/>
+          <w:sz w:val="26"/>
+          <w:szCs w:val="26"/>
+          <w:lang w:val="en-US" w:eastAsia="pl-PL"/>
+        </w:rPr>
+        <w:t>destination</w:t>
+      </w:r>
+      <w:r>
+        <w:rPr>
+          <w:rFonts w:ascii="Arial" w:eastAsia="Times New Roman" w:hAnsi="Arial" w:cs="Arial"/>
+          <w:color w:val="555555"/>
+          <w:sz w:val="26"/>
+          <w:szCs w:val="26"/>
+          <w:lang w:val="en-US" w:eastAsia="pl-PL"/>
+        </w:rPr>
+        <w:t>…………………………….</w:t>
       </w:r>
       <w:r>
         <w:rPr>
@@ -2340,7 +2407,27 @@
           <w:szCs w:val="26"/>
           <w:lang w:val="en-US" w:eastAsia="pl-PL"/>
         </w:rPr>
-        <w:t>e who want to …………………………..</w:t>
+        <w:t>e who want to …</w:t>
+      </w:r>
+      <w:r>
+        <w:rPr>
+          <w:rFonts w:ascii="Arial" w:eastAsia="Times New Roman" w:hAnsi="Arial" w:cs="Arial"/>
+          <w:color w:val="555555"/>
+          <w:sz w:val="26"/>
+          <w:szCs w:val="26"/>
+          <w:lang w:val="en-US" w:eastAsia="pl-PL"/>
+        </w:rPr>
+        <w:t>restore</w:t>
+      </w:r>
+      <w:r>
+        <w:rPr>
+          <w:rFonts w:ascii="Arial" w:eastAsia="Times New Roman" w:hAnsi="Arial" w:cs="Arial"/>
+          <w:color w:val="555555"/>
+          <w:sz w:val="26"/>
+          <w:szCs w:val="26"/>
+          <w:lang w:val="en-US" w:eastAsia="pl-PL"/>
+        </w:rPr>
+        <w:t>………………………..</w:t>
       </w:r>
       <w:r>
         <w:rPr>
@@ -2360,7 +2447,27 @@
           <w:szCs w:val="26"/>
           <w:lang w:val="en-US" w:eastAsia="pl-PL"/>
         </w:rPr>
-        <w:t>l in the world, the city ………………………………..</w:t>
+        <w:t>l in the world, the city …</w:t>
+      </w:r>
+      <w:r>
+        <w:rPr>
+          <w:rFonts w:ascii="Arial" w:eastAsia="Times New Roman" w:hAnsi="Arial" w:cs="Arial"/>
+          <w:color w:val="555555"/>
+          <w:sz w:val="26"/>
+          <w:szCs w:val="26"/>
+          <w:lang w:val="en-US" w:eastAsia="pl-PL"/>
+        </w:rPr>
+        <w:t>abounds</w:t>
+      </w:r>
+      <w:r>
+        <w:rPr>
+          <w:rFonts w:ascii="Arial" w:eastAsia="Times New Roman" w:hAnsi="Arial" w:cs="Arial"/>
+          <w:color w:val="555555"/>
+          <w:sz w:val="26"/>
+          <w:szCs w:val="26"/>
+          <w:lang w:val="en-US" w:eastAsia="pl-PL"/>
+        </w:rPr>
+        <w:t>……………………………..</w:t>
       </w:r>
       <w:r>
         <w:rPr>
@@ -2419,7 +2526,6 @@
           <w:szCs w:val="36"/>
           <w:lang w:val="en-US" w:eastAsia="pl-PL"/>
         </w:rPr>
-        <w:lastRenderedPageBreak/>
         <w:t>7. Jotunheimen National Park</w:t>
       </w:r>
       <w:r>
@@ -2661,7 +2767,27 @@
           <w:szCs w:val="26"/>
           <w:lang w:val="en-US" w:eastAsia="pl-PL"/>
         </w:rPr>
-        <w:t>……………………….</w:t>
+        <w:t>…</w:t>
+      </w:r>
+      <w:r>
+        <w:rPr>
+          <w:rFonts w:ascii="Arial" w:eastAsia="Times New Roman" w:hAnsi="Arial" w:cs="Arial"/>
+          <w:color w:val="555555"/>
+          <w:sz w:val="26"/>
+          <w:szCs w:val="26"/>
+          <w:lang w:val="en-US" w:eastAsia="pl-PL"/>
+        </w:rPr>
+        <w:t>premier</w:t>
+      </w:r>
+      <w:r>
+        <w:rPr>
+          <w:rFonts w:ascii="Arial" w:eastAsia="Times New Roman" w:hAnsi="Arial" w:cs="Arial"/>
+          <w:color w:val="555555"/>
+          <w:sz w:val="26"/>
+          <w:szCs w:val="26"/>
+          <w:lang w:val="en-US" w:eastAsia="pl-PL"/>
+        </w:rPr>
+        <w:t>…………………….</w:t>
       </w:r>
       <w:r>
         <w:rPr>
@@ -2681,7 +2807,27 @@
           <w:szCs w:val="26"/>
           <w:lang w:val="en-US" w:eastAsia="pl-PL"/>
         </w:rPr>
-        <w:t>……………………</w:t>
+        <w:t>…</w:t>
+      </w:r>
+      <w:r>
+        <w:rPr>
+          <w:rFonts w:ascii="Arial" w:eastAsia="Times New Roman" w:hAnsi="Arial" w:cs="Arial"/>
+          <w:color w:val="555555"/>
+          <w:sz w:val="26"/>
+          <w:szCs w:val="26"/>
+          <w:lang w:val="en-US" w:eastAsia="pl-PL"/>
+        </w:rPr>
+        <w:t>encompasses</w:t>
+      </w:r>
+      <w:r>
+        <w:rPr>
+          <w:rFonts w:ascii="Arial" w:eastAsia="Times New Roman" w:hAnsi="Arial" w:cs="Arial"/>
+          <w:color w:val="555555"/>
+          <w:sz w:val="26"/>
+          <w:szCs w:val="26"/>
+          <w:lang w:val="en-US" w:eastAsia="pl-PL"/>
+        </w:rPr>
+        <w:t>…………………</w:t>
       </w:r>
       <w:r>
         <w:rPr>
@@ -2701,27 +2847,78 @@
           <w:szCs w:val="26"/>
           <w:lang w:val="en-US" w:eastAsia="pl-PL"/>
         </w:rPr>
-        <w:t xml:space="preserve"> Mountain lodges and ……………………….</w:t>
-      </w:r>
-      <w:r>
-        <w:rPr>
-          <w:rFonts w:ascii="Arial" w:eastAsia="Times New Roman" w:hAnsi="Arial" w:cs="Arial"/>
-          <w:color w:val="555555"/>
-          <w:sz w:val="26"/>
-          <w:szCs w:val="26"/>
-          <w:lang w:val="en-US" w:eastAsia="pl-PL"/>
-        </w:rPr>
-        <w:t xml:space="preserve"> trails in the area offer visitors easy access to glacier hikes, summit tours, mountain climbing and skiing. Tour companies and trekking associations offer outdoor </w:t>
-      </w:r>
-      <w:r>
-        <w:rPr>
-          <w:rFonts w:ascii="Arial" w:eastAsia="Times New Roman" w:hAnsi="Arial" w:cs="Arial"/>
-          <w:color w:val="555555"/>
-          <w:sz w:val="26"/>
-          <w:szCs w:val="26"/>
-          <w:lang w:val="en-US" w:eastAsia="pl-PL"/>
-        </w:rPr>
-        <w:t>……………………………..</w:t>
+        <w:t xml:space="preserve"> Mountain lodges and …</w:t>
+      </w:r>
+      <w:r>
+        <w:rPr>
+          <w:rFonts w:ascii="Arial" w:eastAsia="Times New Roman" w:hAnsi="Arial" w:cs="Arial"/>
+          <w:color w:val="555555"/>
+          <w:sz w:val="26"/>
+          <w:szCs w:val="26"/>
+          <w:lang w:val="en-US" w:eastAsia="pl-PL"/>
+        </w:rPr>
+        <w:t>well-marked</w:t>
+      </w:r>
+      <w:r>
+        <w:rPr>
+          <w:rFonts w:ascii="Arial" w:eastAsia="Times New Roman" w:hAnsi="Arial" w:cs="Arial"/>
+          <w:color w:val="555555"/>
+          <w:sz w:val="26"/>
+          <w:szCs w:val="26"/>
+          <w:lang w:val="en-US" w:eastAsia="pl-PL"/>
+        </w:rPr>
+        <w:t>…………………….</w:t>
+      </w:r>
+      <w:r>
+        <w:rPr>
+          <w:rFonts w:ascii="Arial" w:eastAsia="Times New Roman" w:hAnsi="Arial" w:cs="Arial"/>
+          <w:color w:val="555555"/>
+          <w:sz w:val="26"/>
+          <w:szCs w:val="26"/>
+          <w:lang w:val="en-US" w:eastAsia="pl-PL"/>
+        </w:rPr>
+        <w:t xml:space="preserve"> trails in the area offer visitors easy access to glacier hikes, summit tours, mountain climbing and </w:t>
+      </w:r>
+      <w:r>
+        <w:rPr>
+          <w:rFonts w:ascii="Arial" w:eastAsia="Times New Roman" w:hAnsi="Arial" w:cs="Arial"/>
+          <w:color w:val="555555"/>
+          <w:sz w:val="26"/>
+          <w:szCs w:val="26"/>
+          <w:lang w:val="en-US" w:eastAsia="pl-PL"/>
+        </w:rPr>
+        <w:lastRenderedPageBreak/>
+        <w:t xml:space="preserve">skiing. Tour companies and trekking associations offer outdoor </w:t>
+      </w:r>
+      <w:r>
+        <w:rPr>
+          <w:rFonts w:ascii="Arial" w:eastAsia="Times New Roman" w:hAnsi="Arial" w:cs="Arial"/>
+          <w:color w:val="555555"/>
+          <w:sz w:val="26"/>
+          <w:szCs w:val="26"/>
+          <w:lang w:val="en-US" w:eastAsia="pl-PL"/>
+        </w:rPr>
+        <w:t>…</w:t>
+      </w:r>
+      <w:r>
+        <w:rPr>
+          <w:rFonts w:ascii="Arial" w:eastAsia="Times New Roman" w:hAnsi="Arial" w:cs="Arial"/>
+          <w:color w:val="555555"/>
+          <w:sz w:val="26"/>
+          <w:szCs w:val="26"/>
+          <w:lang w:val="en-US" w:eastAsia="pl-PL"/>
+        </w:rPr>
+        <w:t>adventures</w:t>
+      </w:r>
+      <w:r>
+        <w:rPr>
+          <w:rFonts w:ascii="Arial" w:eastAsia="Times New Roman" w:hAnsi="Arial" w:cs="Arial"/>
+          <w:color w:val="555555"/>
+          <w:sz w:val="26"/>
+          <w:szCs w:val="26"/>
+          <w:lang w:val="en-US" w:eastAsia="pl-PL"/>
+        </w:rPr>
+        <w:t>…………………………..</w:t>
       </w:r>
       <w:r>
         <w:rPr>
@@ -2749,7 +2946,6 @@
           <w:noProof/>
           <w:lang w:eastAsia="pl-PL"/>
         </w:rPr>
-        <w:lastRenderedPageBreak/>
         <w:drawing>
           <wp:inline distT="0" distB="0" distL="0" distR="0" wp14:anchorId="78085DF5" wp14:editId="740971BE">
             <wp:extent cx="6645910" cy="4430395"/>
@@ -2899,18 +3095,62 @@
           <w:shd w:val="clear" w:color="auto" w:fill="FFFFFF"/>
           <w:lang w:val="en-US"/>
         </w:rPr>
-        <w:t>………………………..</w:t>
-      </w:r>
-      <w:r>
-        <w:rPr>
-          <w:rFonts w:ascii="Arial" w:hAnsi="Arial" w:cs="Arial"/>
-          <w:color w:val="555555"/>
-          <w:sz w:val="26"/>
-          <w:szCs w:val="26"/>
-          <w:shd w:val="clear" w:color="auto" w:fill="FFFFFF"/>
-          <w:lang w:val="en-US"/>
-        </w:rPr>
-        <w:t xml:space="preserve"> city, Oslo is a ………………………..</w:t>
+        <w:t>…</w:t>
+      </w:r>
+      <w:r>
+        <w:rPr>
+          <w:rFonts w:ascii="Arial" w:hAnsi="Arial" w:cs="Arial"/>
+          <w:color w:val="555555"/>
+          <w:sz w:val="26"/>
+          <w:szCs w:val="26"/>
+          <w:shd w:val="clear" w:color="auto" w:fill="FFFFFF"/>
+          <w:lang w:val="en-US"/>
+        </w:rPr>
+        <w:t>populated</w:t>
+      </w:r>
+      <w:r>
+        <w:rPr>
+          <w:rFonts w:ascii="Arial" w:hAnsi="Arial" w:cs="Arial"/>
+          <w:color w:val="555555"/>
+          <w:sz w:val="26"/>
+          <w:szCs w:val="26"/>
+          <w:shd w:val="clear" w:color="auto" w:fill="FFFFFF"/>
+          <w:lang w:val="en-US"/>
+        </w:rPr>
+        <w:t>……………………..</w:t>
+      </w:r>
+      <w:r>
+        <w:rPr>
+          <w:rFonts w:ascii="Arial" w:hAnsi="Arial" w:cs="Arial"/>
+          <w:color w:val="555555"/>
+          <w:sz w:val="26"/>
+          <w:szCs w:val="26"/>
+          <w:shd w:val="clear" w:color="auto" w:fill="FFFFFF"/>
+          <w:lang w:val="en-US"/>
+        </w:rPr>
+        <w:t xml:space="preserve"> city, Oslo is a …</w:t>
+      </w:r>
+      <w:r>
+        <w:rPr>
+          <w:rFonts w:ascii="Arial" w:hAnsi="Arial" w:cs="Arial"/>
+          <w:color w:val="555555"/>
+          <w:sz w:val="26"/>
+          <w:szCs w:val="26"/>
+          <w:shd w:val="clear" w:color="auto" w:fill="FFFFFF"/>
+          <w:lang w:val="en-US"/>
+        </w:rPr>
+        <w:t>vibrant</w:t>
+      </w:r>
+      <w:r>
+        <w:rPr>
+          <w:rFonts w:ascii="Arial" w:hAnsi="Arial" w:cs="Arial"/>
+          <w:color w:val="555555"/>
+          <w:sz w:val="26"/>
+          <w:szCs w:val="26"/>
+          <w:shd w:val="clear" w:color="auto" w:fill="FFFFFF"/>
+          <w:lang w:val="en-US"/>
+        </w:rPr>
+        <w:t>……………………..</w:t>
       </w:r>
       <w:r>
         <w:rPr>
@@ -2932,7 +3172,29 @@
           <w:shd w:val="clear" w:color="auto" w:fill="FFFFFF"/>
           <w:lang w:val="en-US"/>
         </w:rPr>
-        <w:t>confident attitude and ………………………</w:t>
+        <w:t>confident attitude and ……</w:t>
+      </w:r>
+      <w:r>
+        <w:rPr>
+          <w:rFonts w:ascii="Arial" w:hAnsi="Arial" w:cs="Arial"/>
+          <w:color w:val="555555"/>
+          <w:sz w:val="26"/>
+          <w:szCs w:val="26"/>
+          <w:shd w:val="clear" w:color="auto" w:fill="FFFFFF"/>
+          <w:lang w:val="en-US"/>
+        </w:rPr>
+        <w:t>lively</w:t>
+      </w:r>
+      <w:r>
+        <w:rPr>
+          <w:rFonts w:ascii="Arial" w:hAnsi="Arial" w:cs="Arial"/>
+          <w:color w:val="555555"/>
+          <w:sz w:val="26"/>
+          <w:szCs w:val="26"/>
+          <w:shd w:val="clear" w:color="auto" w:fill="FFFFFF"/>
+          <w:lang w:val="en-US"/>
+        </w:rPr>
+        <w:t>…………………</w:t>
       </w:r>
       <w:r>
         <w:rPr>
@@ -2980,7 +3242,29 @@
           <w:shd w:val="clear" w:color="auto" w:fill="FFFFFF"/>
           <w:lang w:val="en-US"/>
         </w:rPr>
-        <w:t>king and biking popular……………………….</w:t>
+        <w:t>king and biking popular…</w:t>
+      </w:r>
+      <w:r>
+        <w:rPr>
+          <w:rFonts w:ascii="Arial" w:hAnsi="Arial" w:cs="Arial"/>
+          <w:color w:val="555555"/>
+          <w:sz w:val="26"/>
+          <w:szCs w:val="26"/>
+          <w:shd w:val="clear" w:color="auto" w:fill="FFFFFF"/>
+          <w:lang w:val="en-US"/>
+        </w:rPr>
+        <w:t>pastimes</w:t>
+      </w:r>
+      <w:r>
+        <w:rPr>
+          <w:rFonts w:ascii="Arial" w:hAnsi="Arial" w:cs="Arial"/>
+          <w:color w:val="555555"/>
+          <w:sz w:val="26"/>
+          <w:szCs w:val="26"/>
+          <w:shd w:val="clear" w:color="auto" w:fill="FFFFFF"/>
+          <w:lang w:val="en-US"/>
+        </w:rPr>
+        <w:t>…………………….</w:t>
       </w:r>
       <w:r>
         <w:rPr>
@@ -3002,7 +3286,29 @@
           <w:shd w:val="clear" w:color="auto" w:fill="FFFFFF"/>
           <w:lang w:val="en-US"/>
         </w:rPr>
-        <w:t>seums, ……………………….</w:t>
+        <w:t>seums, …</w:t>
+      </w:r>
+      <w:r>
+        <w:rPr>
+          <w:rFonts w:ascii="Arial" w:hAnsi="Arial" w:cs="Arial"/>
+          <w:color w:val="555555"/>
+          <w:sz w:val="26"/>
+          <w:szCs w:val="26"/>
+          <w:shd w:val="clear" w:color="auto" w:fill="FFFFFF"/>
+          <w:lang w:val="en-US"/>
+        </w:rPr>
+        <w:t>laid-back</w:t>
+      </w:r>
+      <w:r>
+        <w:rPr>
+          <w:rFonts w:ascii="Arial" w:hAnsi="Arial" w:cs="Arial"/>
+          <w:color w:val="555555"/>
+          <w:sz w:val="26"/>
+          <w:szCs w:val="26"/>
+          <w:shd w:val="clear" w:color="auto" w:fill="FFFFFF"/>
+          <w:lang w:val="en-US"/>
+        </w:rPr>
+        <w:t>…………………….</w:t>
       </w:r>
       <w:r>
         <w:rPr>
@@ -3024,7 +3330,20 @@
           <w:shd w:val="clear" w:color="auto" w:fill="FFFFFF"/>
           <w:lang w:val="en-US"/>
         </w:rPr>
-        <w:t>ilway station, Oslo is ………………………..</w:t>
+        <w:t>ilway station, Oslo is …culturally</w:t>
+      </w:r>
+      <w:bookmarkStart w:id="0" w:name="_GoBack"/>
+      <w:bookmarkEnd w:id="0"/>
+      <w:r>
+        <w:rPr>
+          <w:rFonts w:ascii="Arial" w:hAnsi="Arial" w:cs="Arial"/>
+          <w:color w:val="555555"/>
+          <w:sz w:val="26"/>
+          <w:szCs w:val="26"/>
+          <w:shd w:val="clear" w:color="auto" w:fill="FFFFFF"/>
+          <w:lang w:val="en-US"/>
+        </w:rPr>
+        <w:t>…………………..</w:t>
       </w:r>
       <w:r>
         <w:rPr>

</xml_diff>